<commit_message>
update technical task && title
</commit_message>
<xml_diff>
--- a/doc/Климов Илья РПЗ.docx
+++ b/doc/Климов Илья РПЗ.docx
@@ -372,102 +372,104 @@
     </w:p>
     <w:p>
       <w:pPr>
+        <w:jc w:val="center"/>
         <w:rPr>
           <w:b/>
           <w:i/>
           <w:sz w:val="40"/>
         </w:rPr>
       </w:pPr>
-      <w:r>
+    </w:p>
+    <w:p>
+      <w:pPr>
         <w:rPr>
           <w:b/>
           <w:i/>
           <w:sz w:val="40"/>
-        </w:rPr>
-        <w:t>_______________________________________________</w:t>
-      </w:r>
-    </w:p>
-    <w:p>
-      <w:pPr>
+          <w:u w:val="single"/>
+        </w:rPr>
+      </w:pPr>
+      <w:r>
         <w:rPr>
           <w:b/>
           <w:i/>
           <w:sz w:val="40"/>
-        </w:rPr>
-      </w:pPr>
+          <w:u w:val="single"/>
+        </w:rPr>
+        <w:t>_</w:t>
+      </w:r>
       <w:r>
         <w:rPr>
           <w:b/>
           <w:i/>
           <w:sz w:val="40"/>
-        </w:rPr>
-        <w:t>_______________________________________________</w:t>
-      </w:r>
-    </w:p>
-    <w:p>
-      <w:pPr>
+          <w:u w:val="single"/>
+        </w:rPr>
+        <w:t>Разработка программного обеспечения, визуализирующего «Кубик Рубика», «Пирамидку Мефферта»</w:t>
+      </w:r>
+      <w:r>
         <w:rPr>
           <w:b/>
           <w:i/>
           <w:sz w:val="40"/>
-        </w:rPr>
-      </w:pPr>
-      <w:r>
+          <w:u w:val="single"/>
+        </w:rPr>
+        <w:t>___________________________________</w:t>
+      </w:r>
+    </w:p>
+    <w:p>
+      <w:pPr>
         <w:rPr>
           <w:b/>
           <w:i/>
           <w:sz w:val="40"/>
-        </w:rPr>
-        <w:t>_______________________________________________</w:t>
-      </w:r>
-    </w:p>
-    <w:p>
-      <w:pPr>
+          <w:u w:val="single"/>
+        </w:rPr>
+      </w:pPr>
+      <w:r>
         <w:rPr>
           <w:b/>
           <w:i/>
           <w:sz w:val="40"/>
-        </w:rPr>
-      </w:pPr>
-      <w:r>
+          <w:u w:val="single"/>
+        </w:rPr>
+        <w:t>_______________________________________________</w:t>
+      </w:r>
+    </w:p>
+    <w:p>
+      <w:pPr>
         <w:rPr>
           <w:b/>
           <w:i/>
           <w:sz w:val="40"/>
-        </w:rPr>
-        <w:t>_______________________________________________</w:t>
-      </w:r>
-    </w:p>
-    <w:p>
-      <w:pPr>
+          <w:u w:val="single"/>
+        </w:rPr>
+      </w:pPr>
+      <w:r>
         <w:rPr>
           <w:b/>
           <w:i/>
           <w:sz w:val="40"/>
-        </w:rPr>
-      </w:pPr>
-      <w:r>
+          <w:u w:val="single"/>
+        </w:rPr>
+        <w:t>_______________________________________________</w:t>
+      </w:r>
+    </w:p>
+    <w:p>
+      <w:pPr>
         <w:rPr>
           <w:b/>
           <w:i/>
           <w:sz w:val="40"/>
-        </w:rPr>
-        <w:t>_______________________________________________</w:t>
-      </w:r>
-    </w:p>
-    <w:p>
-      <w:pPr>
+          <w:u w:val="single"/>
+        </w:rPr>
+      </w:pPr>
+      <w:r>
         <w:rPr>
           <w:b/>
           <w:i/>
           <w:sz w:val="40"/>
-        </w:rPr>
-      </w:pPr>
-      <w:r>
-        <w:rPr>
-          <w:b/>
-          <w:i/>
-          <w:sz w:val="40"/>
+          <w:u w:val="single"/>
         </w:rPr>
         <w:t>_______________________________________________</w:t>
       </w:r>
@@ -475,14 +477,28 @@
     <w:p/>
     <w:p/>
     <w:p/>
-    <w:p>
-      <w:pPr>
-        <w:rPr>
-          <w:b/>
-        </w:rPr>
-      </w:pPr>
-      <w:r>
-        <w:t>Студент ________________</w:t>
+    <w:p/>
+    <w:p/>
+    <w:p>
+      <w:pPr>
+        <w:rPr>
+          <w:b/>
+        </w:rPr>
+      </w:pPr>
+      <w:r>
+        <w:t xml:space="preserve">Студент    </w:t>
+      </w:r>
+      <w:r>
+        <w:rPr>
+          <w:u w:val="single"/>
+        </w:rPr>
+        <w:t xml:space="preserve">          ИУ7-52Б</w:t>
+      </w:r>
+      <w:r>
+        <w:rPr>
+          <w:u w:val="single"/>
+        </w:rPr>
+        <w:t xml:space="preserve">             </w:t>
       </w:r>
       <w:r>
         <w:tab/>
@@ -497,10 +513,55 @@
         <w:tab/>
       </w:r>
       <w:r>
-        <w:rPr>
-          <w:b/>
-        </w:rPr>
-        <w:t xml:space="preserve">_________________  ____________________ </w:t>
+        <w:t xml:space="preserve">  </w:t>
+      </w:r>
+      <w:r>
+        <w:rPr>
+          <w:b/>
+        </w:rPr>
+        <w:t xml:space="preserve">_________________                </w:t>
+      </w:r>
+      <w:r>
+        <w:rPr>
+          <w:b/>
+          <w:u w:val="single"/>
+        </w:rPr>
+        <w:t xml:space="preserve">          И.С.Климов</w:t>
+      </w:r>
+      <w:r>
+        <w:rPr>
+          <w:u w:val="single"/>
+        </w:rPr>
+        <w:t xml:space="preserve"> </w:t>
+      </w:r>
+      <w:r>
+        <w:rPr>
+          <w:b/>
+          <w:u w:val="single"/>
+        </w:rPr>
+        <w:t xml:space="preserve"> </w:t>
+      </w:r>
+      <w:r>
+        <w:rPr>
+          <w:b/>
+          <w:u w:val="single"/>
+        </w:rPr>
+        <w:t xml:space="preserve">     </w:t>
+      </w:r>
+      <w:r>
+        <w:rPr>
+          <w:b/>
+          <w:u w:val="single"/>
+        </w:rPr>
+        <w:softHyphen/>
+      </w:r>
+      <w:r>
+        <w:rPr>
+          <w:b/>
+          <w:color w:val="FFFFFF" w:themeColor="background1"/>
+          <w:u w:val="single"/>
+        </w:rPr>
+        <w:t>_</w:t>
       </w:r>
     </w:p>
     <w:p>
@@ -581,13 +642,53 @@
         <w:tab/>
       </w:r>
       <w:r>
+        <w:t xml:space="preserve">                </w:t>
+      </w:r>
+      <w:r>
         <w:tab/>
       </w:r>
       <w:r>
-        <w:rPr>
-          <w:b/>
-        </w:rPr>
-        <w:t xml:space="preserve">_________________  ____________________ </w:t>
+        <w:t xml:space="preserve">   </w:t>
+      </w:r>
+      <w:r>
+        <w:rPr>
+          <w:b/>
+        </w:rPr>
+        <w:t>_________________</w:t>
+      </w:r>
+      <w:r>
+        <w:rPr>
+          <w:b/>
+        </w:rPr>
+        <w:t xml:space="preserve">              </w:t>
+      </w:r>
+      <w:r>
+        <w:rPr>
+          <w:b/>
+          <w:u w:val="single"/>
+        </w:rPr>
+        <w:t xml:space="preserve">          А.В.Шикуть</w:t>
+      </w:r>
+      <w:r>
+        <w:rPr>
+          <w:b/>
+          <w:u w:val="single"/>
+        </w:rPr>
+        <w:t xml:space="preserve">       </w:t>
+      </w:r>
+      <w:r>
+        <w:rPr>
+          <w:b/>
+          <w:color w:val="FFFFFF" w:themeColor="background1"/>
+          <w:u w:val="single"/>
+        </w:rPr>
+        <w:t>_</w:t>
+      </w:r>
+      <w:r>
+        <w:rPr>
+          <w:b/>
+        </w:rPr>
+        <w:t xml:space="preserve"> </w:t>
       </w:r>
     </w:p>
     <w:p>
@@ -612,38 +713,1055 @@
         <w:jc w:val="both"/>
       </w:pPr>
     </w:p>
-    <w:p>
-      <w:pPr>
-        <w:rPr>
-          <w:b/>
-        </w:rPr>
-      </w:pPr>
-      <w:r>
-        <w:t xml:space="preserve">Консультант </w:t>
-      </w:r>
-      <w:r>
+    <w:p/>
+    <w:p>
+      <w:pPr>
+        <w:jc w:val="center"/>
+        <w:rPr>
+          <w:i/>
+        </w:rPr>
+      </w:pPr>
+    </w:p>
+    <w:p>
+      <w:pPr>
+        <w:jc w:val="center"/>
+        <w:rPr>
+          <w:i/>
+        </w:rPr>
+      </w:pPr>
+    </w:p>
+    <w:p>
+      <w:pPr>
+        <w:jc w:val="center"/>
+        <w:rPr>
+          <w:i/>
+        </w:rPr>
+      </w:pPr>
+    </w:p>
+    <w:p>
+      <w:pPr>
+        <w:jc w:val="center"/>
+        <w:rPr>
+          <w:i/>
+        </w:rPr>
+      </w:pPr>
+    </w:p>
+    <w:p>
+      <w:pPr>
+        <w:jc w:val="center"/>
+        <w:rPr>
+          <w:i/>
+        </w:rPr>
+      </w:pPr>
+    </w:p>
+    <w:p>
+      <w:pPr>
+        <w:jc w:val="center"/>
+        <w:rPr>
+          <w:i/>
+        </w:rPr>
+      </w:pPr>
+    </w:p>
+    <w:p>
+      <w:pPr>
+        <w:jc w:val="center"/>
+        <w:rPr>
+          <w:i/>
+        </w:rPr>
+      </w:pPr>
+    </w:p>
+    <w:p>
+      <w:pPr>
+        <w:jc w:val="center"/>
+        <w:rPr>
+          <w:i/>
+        </w:rPr>
+      </w:pPr>
+    </w:p>
+    <w:p>
+      <w:pPr>
+        <w:jc w:val="center"/>
+      </w:pPr>
+      <w:r>
+        <w:rPr>
+          <w:i/>
+          <w:sz w:val="28"/>
+        </w:rPr>
+        <w:t>20</w:t>
+      </w:r>
+      <w:r>
+        <w:rPr>
+          <w:i/>
+          <w:sz w:val="28"/>
+        </w:rPr>
+        <w:t>21</w:t>
+      </w:r>
+      <w:bookmarkStart w:id="0" w:name="_GoBack"/>
+      <w:bookmarkEnd w:id="0"/>
+      <w:r>
+        <w:rPr>
+          <w:i/>
+          <w:sz w:val="28"/>
+        </w:rPr>
+        <w:t xml:space="preserve"> </w:t>
+      </w:r>
+      <w:r>
+        <w:rPr>
+          <w:i/>
+          <w:sz w:val="28"/>
+        </w:rPr>
+        <w:t>г.</w:t>
+      </w:r>
+    </w:p>
+    <w:p>
+      <w:pPr>
+        <w:jc w:val="center"/>
+        <w:rPr>
+          <w:rFonts w:eastAsia="Calibri"/>
+          <w:b/>
+          <w:sz w:val="22"/>
+          <w:szCs w:val="22"/>
+        </w:rPr>
+      </w:pPr>
+      <w:r>
+        <w:br w:type="page"/>
+      </w:r>
+      <w:r>
+        <w:rPr>
+          <w:rFonts w:eastAsia="Calibri"/>
+          <w:b/>
+          <w:sz w:val="22"/>
+          <w:szCs w:val="22"/>
+        </w:rPr>
+        <w:lastRenderedPageBreak/>
+        <w:t>Министерство науки и высшего образования Российской Федерации</w:t>
+      </w:r>
+    </w:p>
+    <w:p>
+      <w:pPr>
+        <w:jc w:val="center"/>
+        <w:rPr>
+          <w:rFonts w:eastAsia="Calibri"/>
+          <w:b/>
+          <w:sz w:val="22"/>
+          <w:szCs w:val="22"/>
+        </w:rPr>
+      </w:pPr>
+      <w:r>
+        <w:rPr>
+          <w:rFonts w:eastAsia="Calibri"/>
+          <w:b/>
+          <w:sz w:val="22"/>
+          <w:szCs w:val="22"/>
+        </w:rPr>
+        <w:t xml:space="preserve">Федеральное государственное бюджетное образовательное учреждение </w:t>
+      </w:r>
+    </w:p>
+    <w:p>
+      <w:pPr>
+        <w:jc w:val="center"/>
+        <w:rPr>
+          <w:rFonts w:eastAsia="Calibri"/>
+          <w:b/>
+          <w:sz w:val="22"/>
+          <w:szCs w:val="22"/>
+        </w:rPr>
+      </w:pPr>
+      <w:r>
+        <w:rPr>
+          <w:rFonts w:eastAsia="Calibri"/>
+          <w:b/>
+          <w:sz w:val="22"/>
+          <w:szCs w:val="22"/>
+        </w:rPr>
+        <w:t>высшего образования</w:t>
+      </w:r>
+    </w:p>
+    <w:p>
+      <w:pPr>
+        <w:jc w:val="center"/>
+        <w:rPr>
+          <w:rFonts w:eastAsia="Calibri"/>
+          <w:b/>
+          <w:sz w:val="22"/>
+          <w:szCs w:val="22"/>
+        </w:rPr>
+      </w:pPr>
+      <w:r>
+        <w:rPr>
+          <w:rFonts w:eastAsia="Calibri"/>
+          <w:b/>
+          <w:sz w:val="22"/>
+          <w:szCs w:val="22"/>
+        </w:rPr>
+        <w:t>«Московский государственный технический университет имени Н.Э. Баумана</w:t>
+      </w:r>
+    </w:p>
+    <w:p>
+      <w:pPr>
+        <w:jc w:val="center"/>
+        <w:rPr>
+          <w:rFonts w:eastAsia="Calibri"/>
+          <w:b/>
+          <w:sz w:val="22"/>
+          <w:szCs w:val="22"/>
+        </w:rPr>
+      </w:pPr>
+      <w:r>
+        <w:rPr>
+          <w:rFonts w:eastAsia="Calibri"/>
+          <w:b/>
+          <w:sz w:val="22"/>
+          <w:szCs w:val="22"/>
+        </w:rPr>
+        <w:t>(национальный исследовательский университет)»</w:t>
+      </w:r>
+    </w:p>
+    <w:p>
+      <w:pPr>
+        <w:pBdr>
+          <w:bottom w:val="thinThickSmallGap" w:sz="24" w:space="1" w:color="auto"/>
+        </w:pBdr>
+        <w:jc w:val="center"/>
+        <w:rPr>
+          <w:rFonts w:eastAsia="Calibri"/>
+          <w:b/>
+          <w:sz w:val="22"/>
+          <w:szCs w:val="22"/>
+        </w:rPr>
+      </w:pPr>
+      <w:r>
+        <w:rPr>
+          <w:rFonts w:eastAsia="Calibri"/>
+          <w:b/>
+          <w:sz w:val="22"/>
+          <w:szCs w:val="22"/>
+        </w:rPr>
+        <w:t>(МГТУ им. Н.Э. Баумана)</w:t>
+      </w:r>
+    </w:p>
+    <w:p>
+      <w:pPr>
+        <w:jc w:val="center"/>
+        <w:rPr>
+          <w:rFonts w:eastAsia="Calibri"/>
+          <w:b/>
+          <w:sz w:val="22"/>
+          <w:szCs w:val="22"/>
+        </w:rPr>
+      </w:pPr>
+    </w:p>
+    <w:p>
+      <w:pPr>
+        <w:ind w:right="1418"/>
+        <w:jc w:val="right"/>
+        <w:rPr>
+          <w:rFonts w:eastAsia="Calibri"/>
+          <w:sz w:val="22"/>
+          <w:szCs w:val="22"/>
+        </w:rPr>
+      </w:pPr>
+      <w:r>
+        <w:rPr>
+          <w:rFonts w:eastAsia="Calibri"/>
+          <w:sz w:val="22"/>
+          <w:szCs w:val="22"/>
+        </w:rPr>
+        <w:t>УТВЕРЖДАЮ</w:t>
+      </w:r>
+    </w:p>
+    <w:p>
+      <w:pPr>
+        <w:jc w:val="right"/>
+        <w:rPr>
+          <w:rFonts w:eastAsia="Calibri"/>
+          <w:sz w:val="22"/>
+          <w:szCs w:val="22"/>
+        </w:rPr>
+      </w:pPr>
+      <w:r>
+        <w:rPr>
+          <w:rFonts w:eastAsia="Calibri"/>
+          <w:sz w:val="22"/>
+          <w:szCs w:val="22"/>
+        </w:rPr>
+        <w:t>Заведующий кафедрой</w:t>
+      </w:r>
+      <w:r>
+        <w:rPr>
+          <w:rFonts w:eastAsia="Calibri"/>
+          <w:color w:val="FFFFFF"/>
+          <w:sz w:val="22"/>
+          <w:szCs w:val="22"/>
+        </w:rPr>
+        <w:t>_</w:t>
+      </w:r>
+      <w:r>
+        <w:rPr>
+          <w:rFonts w:eastAsia="Calibri"/>
+          <w:sz w:val="22"/>
+          <w:szCs w:val="22"/>
+          <w:u w:val="single"/>
+        </w:rPr>
+        <w:t xml:space="preserve">   ИУ7    </w:t>
+      </w:r>
+      <w:r>
+        <w:rPr>
+          <w:rFonts w:eastAsia="Calibri"/>
+          <w:color w:val="FFFFFF"/>
+          <w:sz w:val="22"/>
+          <w:szCs w:val="22"/>
+        </w:rPr>
+        <w:t>_</w:t>
+      </w:r>
+    </w:p>
+    <w:p>
+      <w:pPr>
+        <w:ind w:left="7799" w:right="-2" w:firstLine="709"/>
+        <w:jc w:val="center"/>
+        <w:rPr>
+          <w:rFonts w:eastAsia="Calibri"/>
+          <w:sz w:val="16"/>
+          <w:szCs w:val="16"/>
+        </w:rPr>
+      </w:pPr>
+      <w:r>
+        <w:rPr>
+          <w:rFonts w:eastAsia="Calibri"/>
+          <w:sz w:val="16"/>
+          <w:szCs w:val="16"/>
+        </w:rPr>
+        <w:t>(Индекс)</w:t>
+      </w:r>
+    </w:p>
+    <w:p>
+      <w:pPr>
+        <w:jc w:val="right"/>
+        <w:rPr>
+          <w:rFonts w:eastAsia="Calibri"/>
+          <w:sz w:val="22"/>
+          <w:szCs w:val="22"/>
+        </w:rPr>
+      </w:pPr>
+      <w:r>
+        <w:rPr>
+          <w:rFonts w:eastAsia="Calibri"/>
+          <w:sz w:val="22"/>
+          <w:szCs w:val="22"/>
+        </w:rPr>
+        <w:t xml:space="preserve">______________  </w:t>
+      </w:r>
+      <w:r>
+        <w:rPr>
+          <w:rFonts w:eastAsia="Calibri"/>
+          <w:color w:val="FFFFFF"/>
+          <w:sz w:val="22"/>
+          <w:szCs w:val="22"/>
+        </w:rPr>
+        <w:t>_</w:t>
+      </w:r>
+      <w:r>
+        <w:rPr>
+          <w:rFonts w:eastAsia="Calibri"/>
+          <w:sz w:val="22"/>
+          <w:szCs w:val="22"/>
+          <w:u w:val="single"/>
+        </w:rPr>
+        <w:t xml:space="preserve">  И.В. Рудаков</w:t>
+      </w:r>
+    </w:p>
+    <w:p>
+      <w:pPr>
+        <w:ind w:left="7799" w:right="-2" w:firstLine="709"/>
+        <w:jc w:val="center"/>
+        <w:rPr>
+          <w:rFonts w:eastAsia="Calibri"/>
+          <w:sz w:val="16"/>
+          <w:szCs w:val="16"/>
+        </w:rPr>
+      </w:pPr>
+      <w:r>
+        <w:rPr>
+          <w:rFonts w:eastAsia="Calibri"/>
+          <w:sz w:val="16"/>
+          <w:szCs w:val="16"/>
+        </w:rPr>
+        <w:t>(И.О.Фамилия)</w:t>
+      </w:r>
+    </w:p>
+    <w:p>
+      <w:pPr>
+        <w:jc w:val="right"/>
+        <w:rPr>
+          <w:rFonts w:eastAsia="Calibri"/>
+          <w:sz w:val="22"/>
+          <w:szCs w:val="22"/>
+        </w:rPr>
+      </w:pPr>
+      <w:r>
+        <w:rPr>
+          <w:rFonts w:eastAsia="Calibri"/>
+          <w:sz w:val="22"/>
+          <w:szCs w:val="22"/>
+        </w:rPr>
+        <w:t>« _____ » ______________ 2021 г.</w:t>
+      </w:r>
+    </w:p>
+    <w:p>
+      <w:pPr>
+        <w:rPr>
+          <w:sz w:val="14"/>
+          <w:lang w:eastAsia="ru-RU"/>
+        </w:rPr>
+      </w:pPr>
+    </w:p>
+    <w:p>
+      <w:pPr>
+        <w:jc w:val="center"/>
+        <w:rPr>
+          <w:rFonts w:eastAsia="Calibri"/>
+          <w:b/>
+          <w:sz w:val="36"/>
+          <w:szCs w:val="22"/>
+        </w:rPr>
+      </w:pPr>
+      <w:r>
+        <w:rPr>
+          <w:rFonts w:eastAsia="Calibri"/>
+          <w:b/>
+          <w:spacing w:val="100"/>
+          <w:sz w:val="36"/>
+          <w:szCs w:val="22"/>
+        </w:rPr>
+        <w:t>ЗАДАНИЕ</w:t>
+      </w:r>
+    </w:p>
+    <w:p>
+      <w:pPr>
+        <w:jc w:val="center"/>
+        <w:rPr>
+          <w:rFonts w:eastAsia="Calibri"/>
+          <w:b/>
+          <w:sz w:val="32"/>
+          <w:szCs w:val="22"/>
+        </w:rPr>
+      </w:pPr>
+      <w:r>
+        <w:rPr>
+          <w:rFonts w:eastAsia="Calibri"/>
+          <w:b/>
+          <w:sz w:val="32"/>
+          <w:szCs w:val="22"/>
+        </w:rPr>
+        <w:t>на выполнение курсовой работы</w:t>
+      </w:r>
+    </w:p>
+    <w:p>
+      <w:pPr>
+        <w:rPr>
+          <w:rFonts w:eastAsia="Calibri"/>
+          <w:sz w:val="14"/>
+          <w:szCs w:val="22"/>
+        </w:rPr>
+      </w:pPr>
+    </w:p>
+    <w:p>
+      <w:pPr>
+        <w:rPr>
+          <w:rFonts w:eastAsia="Calibri"/>
+          <w:sz w:val="22"/>
+          <w:szCs w:val="22"/>
+        </w:rPr>
+      </w:pPr>
+      <w:r>
+        <w:rPr>
+          <w:rFonts w:eastAsia="Calibri"/>
+          <w:sz w:val="22"/>
+          <w:szCs w:val="22"/>
+        </w:rPr>
+        <w:t xml:space="preserve">по дисциплине </w:t>
+      </w:r>
+      <w:r>
+        <w:rPr>
+          <w:rFonts w:eastAsia="Calibri"/>
+          <w:color w:val="FFFFFF"/>
+          <w:sz w:val="22"/>
+          <w:szCs w:val="22"/>
+        </w:rPr>
+        <w:t>_</w:t>
+      </w:r>
+      <w:r>
+        <w:rPr>
+          <w:rFonts w:eastAsia="Calibri"/>
+          <w:sz w:val="22"/>
+          <w:szCs w:val="22"/>
+          <w:u w:val="single"/>
+        </w:rPr>
+        <w:t xml:space="preserve">                                       Компьютерная графика                                                                 </w:t>
+      </w:r>
+      <w:r>
+        <w:rPr>
+          <w:rFonts w:eastAsia="Calibri"/>
+          <w:color w:val="FFFFFF"/>
+          <w:sz w:val="22"/>
+          <w:szCs w:val="22"/>
+        </w:rPr>
+        <w:t>_</w:t>
+      </w:r>
+    </w:p>
+    <w:p>
+      <w:pPr>
+        <w:rPr>
+          <w:rFonts w:eastAsia="Calibri"/>
+          <w:sz w:val="18"/>
+          <w:szCs w:val="22"/>
+        </w:rPr>
+      </w:pPr>
+    </w:p>
+    <w:p>
+      <w:pPr>
+        <w:rPr>
+          <w:rFonts w:eastAsia="Calibri"/>
+          <w:sz w:val="22"/>
+          <w:szCs w:val="22"/>
+        </w:rPr>
+      </w:pPr>
+      <w:r>
+        <w:rPr>
+          <w:rFonts w:eastAsia="Calibri"/>
+          <w:sz w:val="22"/>
+          <w:szCs w:val="22"/>
+        </w:rPr>
+        <w:t xml:space="preserve">Студент группы </w:t>
+      </w:r>
+      <w:r>
+        <w:rPr>
+          <w:rFonts w:eastAsia="Calibri"/>
+          <w:color w:val="FFFFFF"/>
+          <w:sz w:val="22"/>
+          <w:szCs w:val="22"/>
+        </w:rPr>
+        <w:t>_</w:t>
+      </w:r>
+      <w:r>
+        <w:rPr>
+          <w:rFonts w:eastAsia="Calibri"/>
+          <w:sz w:val="22"/>
+          <w:szCs w:val="22"/>
+          <w:u w:val="single"/>
+        </w:rPr>
+        <w:t xml:space="preserve">    ИУ7-52Б      </w:t>
+      </w:r>
+      <w:r>
+        <w:rPr>
+          <w:rFonts w:eastAsia="Calibri"/>
+          <w:color w:val="FFFFFF"/>
+          <w:sz w:val="22"/>
+          <w:szCs w:val="22"/>
+        </w:rPr>
+        <w:t>_</w:t>
+      </w:r>
+    </w:p>
+    <w:p>
+      <w:pPr>
+        <w:rPr>
+          <w:rFonts w:eastAsia="Calibri"/>
+          <w:sz w:val="14"/>
+          <w:szCs w:val="22"/>
+        </w:rPr>
+      </w:pPr>
+    </w:p>
+    <w:p>
+      <w:pPr>
+        <w:rPr>
+          <w:rFonts w:eastAsia="Calibri"/>
+          <w:sz w:val="22"/>
+          <w:szCs w:val="22"/>
+          <w:u w:val="single"/>
+        </w:rPr>
+      </w:pPr>
+      <w:r>
+        <w:rPr>
+          <w:rFonts w:eastAsia="Calibri"/>
+          <w:sz w:val="22"/>
+          <w:szCs w:val="22"/>
+          <w:u w:val="single"/>
+        </w:rPr>
+        <w:t xml:space="preserve">                                                                  Климов Илья Сергеевич                                                                 </w:t>
+      </w:r>
+      <w:r>
+        <w:rPr>
+          <w:rFonts w:eastAsia="Calibri"/>
+          <w:color w:val="FFFFFF"/>
+          <w:sz w:val="22"/>
+          <w:szCs w:val="22"/>
+        </w:rPr>
+        <w:t>_</w:t>
+      </w:r>
+    </w:p>
+    <w:p>
+      <w:pPr>
+        <w:jc w:val="center"/>
+        <w:rPr>
+          <w:rFonts w:eastAsia="Calibri"/>
+          <w:szCs w:val="22"/>
+        </w:rPr>
+      </w:pPr>
+      <w:r>
+        <w:rPr>
+          <w:rFonts w:eastAsia="Calibri"/>
+          <w:szCs w:val="22"/>
+        </w:rPr>
+        <w:t>(Фамилия, имя, отчество)</w:t>
+      </w:r>
+    </w:p>
+    <w:p>
+      <w:pPr>
+        <w:jc w:val="both"/>
+        <w:rPr>
+          <w:rFonts w:eastAsia="Calibri"/>
+          <w:sz w:val="12"/>
+          <w:szCs w:val="22"/>
+        </w:rPr>
+      </w:pPr>
+    </w:p>
+    <w:p>
+      <w:pPr>
+        <w:spacing w:line="360" w:lineRule="auto"/>
+        <w:jc w:val="both"/>
+        <w:rPr>
+          <w:rFonts w:eastAsia="Calibri"/>
+          <w:sz w:val="22"/>
+          <w:szCs w:val="22"/>
+        </w:rPr>
+      </w:pPr>
+      <w:r>
+        <w:rPr>
+          <w:rFonts w:eastAsia="Calibri"/>
+          <w:sz w:val="22"/>
+          <w:szCs w:val="22"/>
+        </w:rPr>
+        <w:t xml:space="preserve">Тема курсовой работы </w:t>
+      </w:r>
+      <w:r>
+        <w:rPr>
+          <w:rFonts w:eastAsia="Calibri"/>
+          <w:sz w:val="22"/>
+          <w:szCs w:val="22"/>
+          <w:u w:val="single"/>
+        </w:rPr>
+        <w:t xml:space="preserve">  Разработка программного обеспечения, визуализирующего «Кубик Рубика», «Пирамидку Мефферта»    </w:t>
+      </w:r>
+    </w:p>
+    <w:p>
+      <w:pPr>
+        <w:spacing w:line="360" w:lineRule="auto"/>
+        <w:jc w:val="both"/>
+        <w:rPr>
+          <w:rFonts w:eastAsia="Calibri"/>
+          <w:sz w:val="12"/>
+          <w:szCs w:val="22"/>
+        </w:rPr>
+      </w:pPr>
+    </w:p>
+    <w:p>
+      <w:pPr>
+        <w:spacing w:line="360" w:lineRule="auto"/>
+        <w:jc w:val="both"/>
+        <w:rPr>
+          <w:rFonts w:eastAsia="Calibri"/>
+          <w:sz w:val="22"/>
+          <w:szCs w:val="22"/>
+        </w:rPr>
+      </w:pPr>
+      <w:r>
+        <w:rPr>
+          <w:rFonts w:eastAsia="Calibri"/>
+          <w:sz w:val="22"/>
+          <w:szCs w:val="22"/>
+        </w:rPr>
+        <w:t>Направленность КР (учебная, исследовательская, практическая, производственная, др.)</w:t>
+      </w:r>
+    </w:p>
+    <w:p>
+      <w:pPr>
+        <w:spacing w:line="360" w:lineRule="auto"/>
+        <w:jc w:val="both"/>
+        <w:rPr>
+          <w:rFonts w:eastAsia="Calibri"/>
+          <w:sz w:val="22"/>
+          <w:szCs w:val="22"/>
+          <w:u w:val="single"/>
+        </w:rPr>
+      </w:pPr>
+      <w:r>
+        <w:rPr>
+          <w:rFonts w:eastAsia="Calibri"/>
+          <w:sz w:val="22"/>
+          <w:szCs w:val="22"/>
+          <w:u w:val="single"/>
+        </w:rPr>
+        <w:t xml:space="preserve">                                                                         учебная                                                                                      </w:t>
+      </w:r>
+      <w:r>
+        <w:rPr>
+          <w:rFonts w:eastAsia="Calibri"/>
+          <w:color w:val="FFFFFF"/>
+          <w:sz w:val="22"/>
+          <w:szCs w:val="22"/>
+        </w:rPr>
+        <w:t>_</w:t>
+      </w:r>
+    </w:p>
+    <w:p>
+      <w:pPr>
+        <w:spacing w:line="360" w:lineRule="auto"/>
+        <w:jc w:val="both"/>
+        <w:rPr>
+          <w:rFonts w:eastAsia="Calibri"/>
+          <w:sz w:val="22"/>
+          <w:szCs w:val="22"/>
+        </w:rPr>
+      </w:pPr>
+      <w:r>
+        <w:rPr>
+          <w:rFonts w:eastAsia="Calibri"/>
+          <w:sz w:val="22"/>
+          <w:szCs w:val="22"/>
+        </w:rPr>
+        <w:t xml:space="preserve">Источник тематики (кафедра, предприятие, НИР) </w:t>
+      </w:r>
+      <w:r>
+        <w:rPr>
+          <w:rFonts w:eastAsia="Calibri"/>
+          <w:sz w:val="22"/>
+          <w:szCs w:val="22"/>
+          <w:u w:val="single"/>
+        </w:rPr>
+        <w:t xml:space="preserve">                      кафедра                                                   </w:t>
+      </w:r>
+      <w:r>
+        <w:rPr>
+          <w:rFonts w:eastAsia="Calibri"/>
+          <w:color w:val="FFFFFF"/>
+          <w:sz w:val="22"/>
+          <w:szCs w:val="22"/>
+        </w:rPr>
+        <w:t>_</w:t>
+      </w:r>
+    </w:p>
+    <w:p>
+      <w:pPr>
+        <w:spacing w:line="360" w:lineRule="auto"/>
+        <w:jc w:val="both"/>
+        <w:rPr>
+          <w:rFonts w:eastAsia="Calibri"/>
+          <w:sz w:val="18"/>
+          <w:szCs w:val="22"/>
+        </w:rPr>
+      </w:pPr>
+      <w:r>
+        <w:rPr>
+          <w:rFonts w:eastAsia="Calibri"/>
+          <w:sz w:val="18"/>
+          <w:szCs w:val="22"/>
+        </w:rPr>
+        <w:t xml:space="preserve"> </w:t>
+      </w:r>
+    </w:p>
+    <w:p>
+      <w:pPr>
+        <w:jc w:val="both"/>
+        <w:rPr>
+          <w:rFonts w:eastAsia="Calibri"/>
+          <w:sz w:val="22"/>
+          <w:szCs w:val="22"/>
+        </w:rPr>
+      </w:pPr>
+      <w:r>
+        <w:rPr>
+          <w:rFonts w:eastAsia="Calibri"/>
+          <w:sz w:val="22"/>
+          <w:szCs w:val="22"/>
+        </w:rPr>
+        <w:t>График выполнения работы: 25% к 4 нед., 50% к 7 нед., 75% к 11 нед., 100% к 14 нед.</w:t>
+      </w:r>
+    </w:p>
+    <w:p>
+      <w:pPr>
+        <w:jc w:val="both"/>
+        <w:rPr>
+          <w:rFonts w:eastAsia="Calibri"/>
+          <w:sz w:val="22"/>
+          <w:szCs w:val="22"/>
+        </w:rPr>
+      </w:pPr>
+    </w:p>
+    <w:p>
+      <w:pPr>
+        <w:spacing w:line="300" w:lineRule="auto"/>
+        <w:rPr>
+          <w:rFonts w:eastAsia="Calibri"/>
+          <w:sz w:val="16"/>
+          <w:szCs w:val="16"/>
+        </w:rPr>
+      </w:pPr>
+      <w:r>
+        <w:rPr>
+          <w:rFonts w:eastAsia="Calibri"/>
+          <w:b/>
+          <w:i/>
+          <w:sz w:val="24"/>
+          <w:szCs w:val="24"/>
+          <w:lang w:val="x-none"/>
+        </w:rPr>
+        <w:t>Задание</w:t>
+      </w:r>
+      <w:r>
+        <w:rPr>
+          <w:rFonts w:eastAsia="Calibri"/>
+          <w:sz w:val="16"/>
+          <w:szCs w:val="16"/>
+          <w:lang w:val="x-none"/>
+        </w:rPr>
+        <w:t xml:space="preserve"> </w:t>
+      </w:r>
+      <w:r>
+        <w:rPr>
+          <w:rFonts w:eastAsia="Calibri"/>
+          <w:sz w:val="16"/>
+          <w:szCs w:val="16"/>
+          <w:u w:val="single"/>
+          <w:lang w:val="x-none"/>
+        </w:rPr>
+        <w:t>_</w:t>
+      </w:r>
+      <w:r>
+        <w:rPr>
+          <w:rFonts w:eastAsia="Calibri"/>
+          <w:sz w:val="22"/>
+          <w:szCs w:val="16"/>
+          <w:u w:val="single"/>
+        </w:rPr>
+        <w:t xml:space="preserve">разработать программное обеспечение, визуализирующее «Кубик Рубика», «Пирамидку Мефферта». Предоставить возможность поворота граней, вращения каждой головоломки вокруг осей. Создать интерфейс, позволяющий пользователю выбирать одну из </w:t>
+      </w:r>
+      <w:r>
+        <w:rPr>
+          <w:rFonts w:eastAsia="Calibri"/>
+          <w:sz w:val="22"/>
+          <w:szCs w:val="16"/>
+          <w:u w:val="single"/>
+        </w:rPr>
+        <w:t>двух</w:t>
+      </w:r>
+      <w:r>
+        <w:rPr>
+          <w:rFonts w:eastAsia="Calibri"/>
+          <w:sz w:val="22"/>
+          <w:szCs w:val="16"/>
+          <w:u w:val="single"/>
+        </w:rPr>
+        <w:t xml:space="preserve"> головоломок, задавать параметры (ее размер, цветовую гамму), начальное положение, управлять объектом, масштабировать, задавать до двух источников света, сохранять и загружать текущую конфигурацию головоломки. </w:t>
+      </w:r>
+    </w:p>
+    <w:p>
+      <w:pPr>
+        <w:spacing w:line="300" w:lineRule="auto"/>
+        <w:rPr>
+          <w:rFonts w:eastAsia="Calibri"/>
+          <w:sz w:val="16"/>
+          <w:szCs w:val="16"/>
+          <w:lang w:val="x-none"/>
+        </w:rPr>
+      </w:pPr>
+    </w:p>
+    <w:p>
+      <w:pPr>
+        <w:spacing w:line="300" w:lineRule="auto"/>
+        <w:jc w:val="both"/>
+        <w:rPr>
+          <w:rFonts w:eastAsia="Calibri"/>
+          <w:b/>
+          <w:i/>
+          <w:sz w:val="22"/>
+          <w:szCs w:val="22"/>
+        </w:rPr>
+      </w:pPr>
+      <w:r>
+        <w:rPr>
+          <w:rFonts w:eastAsia="Calibri"/>
+          <w:b/>
+          <w:i/>
+          <w:sz w:val="22"/>
+          <w:szCs w:val="22"/>
+        </w:rPr>
+        <w:t>Оформление курсовой работы:</w:t>
+      </w:r>
+    </w:p>
+    <w:p>
+      <w:pPr>
+        <w:spacing w:line="300" w:lineRule="auto"/>
+        <w:jc w:val="both"/>
+        <w:rPr>
+          <w:rFonts w:eastAsia="Calibri"/>
+          <w:sz w:val="22"/>
+          <w:szCs w:val="22"/>
+          <w:u w:val="single"/>
+        </w:rPr>
+      </w:pPr>
+      <w:r>
+        <w:rPr>
+          <w:rFonts w:eastAsia="Calibri"/>
+          <w:sz w:val="22"/>
+          <w:szCs w:val="22"/>
+          <w:u w:val="single"/>
+        </w:rPr>
+        <w:t>2.1. Расчетно-пояснительная записка на 25-30 листах формата А4.</w:t>
+      </w:r>
+    </w:p>
+    <w:p>
+      <w:pPr>
+        <w:spacing w:after="120" w:line="300" w:lineRule="auto"/>
+        <w:jc w:val="both"/>
+        <w:rPr>
+          <w:rFonts w:eastAsia="Calibri"/>
+          <w:sz w:val="22"/>
+          <w:szCs w:val="22"/>
+          <w:u w:val="single"/>
+        </w:rPr>
+      </w:pPr>
+      <w:r>
+        <w:rPr>
+          <w:rFonts w:eastAsia="Calibri"/>
+          <w:sz w:val="22"/>
+          <w:szCs w:val="22"/>
+          <w:u w:val="single"/>
+        </w:rPr>
+        <w:t>Расчетно-пояснительная записка должна содержать постановку введение, аналитическую часть, конструкторскую часть, технологическую часть, экспериментально-исследовательский раздел, заключение, список литературы, приложения.</w:t>
+      </w:r>
+    </w:p>
+    <w:p>
+      <w:pPr>
+        <w:spacing w:after="120" w:line="300" w:lineRule="auto"/>
+        <w:jc w:val="both"/>
+        <w:rPr>
+          <w:rFonts w:eastAsia="Calibri"/>
+          <w:sz w:val="22"/>
+          <w:szCs w:val="22"/>
+          <w:u w:val="single"/>
+        </w:rPr>
+      </w:pPr>
+      <w:r>
+        <w:rPr>
+          <w:rFonts w:eastAsia="Calibri"/>
+          <w:sz w:val="22"/>
+          <w:szCs w:val="22"/>
+          <w:u w:val="single"/>
+        </w:rPr>
+        <w:t>2.2. Перечень графического материала (плакаты, схемы, чертежи и т.п.) На защиту проекта должна быть представлена презентация, состоящая из 15-20 слайдов. На слайдах должны быть отражены: постановка задачи, использованные методы и алгоритмы, расчетные соотношения, структура комплекса программ, диаграмма классов, интерфейс, характеристики разработанного ПО, результаты проведенных исследований.</w:t>
+      </w:r>
+    </w:p>
+    <w:p>
+      <w:pPr>
+        <w:spacing w:after="120" w:line="300" w:lineRule="auto"/>
+        <w:jc w:val="both"/>
+        <w:rPr>
+          <w:rFonts w:eastAsia="Calibri"/>
+          <w:sz w:val="22"/>
+          <w:szCs w:val="22"/>
+          <w:u w:val="single"/>
+        </w:rPr>
+      </w:pPr>
+    </w:p>
+    <w:p>
+      <w:pPr>
+        <w:jc w:val="both"/>
+        <w:rPr>
+          <w:rFonts w:eastAsia="Calibri"/>
+          <w:sz w:val="22"/>
+          <w:szCs w:val="22"/>
+        </w:rPr>
+      </w:pPr>
+      <w:r>
+        <w:rPr>
+          <w:rFonts w:eastAsia="Calibri"/>
+          <w:sz w:val="22"/>
+          <w:szCs w:val="22"/>
+        </w:rPr>
+        <w:lastRenderedPageBreak/>
+        <w:t>Дата выдачи задания « ___ » ____________ 2021 г.</w:t>
+      </w:r>
+    </w:p>
+    <w:p>
+      <w:pPr>
+        <w:jc w:val="both"/>
+        <w:rPr>
+          <w:rFonts w:eastAsia="Calibri"/>
+          <w:sz w:val="22"/>
+          <w:szCs w:val="22"/>
+        </w:rPr>
+      </w:pPr>
+    </w:p>
+    <w:p>
+      <w:pPr>
+        <w:rPr>
+          <w:rFonts w:eastAsia="Calibri"/>
+          <w:sz w:val="22"/>
+          <w:szCs w:val="22"/>
+        </w:rPr>
+      </w:pPr>
+      <w:r>
+        <w:rPr>
+          <w:rFonts w:eastAsia="Calibri"/>
+          <w:b/>
+          <w:sz w:val="22"/>
+          <w:szCs w:val="22"/>
+        </w:rPr>
+        <w:t xml:space="preserve">Руководитель курсовой работы                  </w:t>
+      </w:r>
+      <w:r>
+        <w:rPr>
+          <w:rFonts w:eastAsia="Calibri"/>
+          <w:b/>
+          <w:sz w:val="22"/>
+          <w:szCs w:val="22"/>
+        </w:rPr>
         <w:tab/>
       </w:r>
       <w:r>
+        <w:rPr>
+          <w:rFonts w:eastAsia="Calibri"/>
+          <w:sz w:val="22"/>
+          <w:szCs w:val="22"/>
+        </w:rPr>
         <w:tab/>
-      </w:r>
-      <w:r>
-        <w:tab/>
-      </w:r>
-      <w:r>
-        <w:tab/>
-      </w:r>
-      <w:r>
-        <w:tab/>
-      </w:r>
-      <w:r>
-        <w:tab/>
-      </w:r>
-      <w:r>
-        <w:rPr>
-          <w:b/>
-        </w:rPr>
-        <w:t xml:space="preserve">_________________  ____________________ </w:t>
+        <w:t xml:space="preserve">_________________  </w:t>
+      </w:r>
+      <w:r>
+        <w:rPr>
+          <w:rFonts w:eastAsia="Calibri"/>
+          <w:sz w:val="22"/>
+          <w:szCs w:val="22"/>
+          <w:u w:val="single"/>
+        </w:rPr>
+        <w:t xml:space="preserve">                 А.В. Шикуть       </w:t>
+      </w:r>
+      <w:r>
+        <w:rPr>
+          <w:rFonts w:eastAsia="Calibri"/>
+          <w:color w:val="FFFFFF"/>
+          <w:sz w:val="22"/>
+          <w:szCs w:val="22"/>
+        </w:rPr>
+        <w:t>_</w:t>
+      </w:r>
+      <w:r>
+        <w:rPr>
+          <w:rFonts w:eastAsia="Calibri"/>
+          <w:sz w:val="22"/>
+          <w:szCs w:val="22"/>
+        </w:rPr>
+        <w:t xml:space="preserve"> </w:t>
       </w:r>
     </w:p>
     <w:p>
@@ -651,108 +1769,194 @@
         <w:ind w:right="565"/>
         <w:jc w:val="right"/>
         <w:rPr>
+          <w:rFonts w:eastAsia="Calibri"/>
           <w:sz w:val="18"/>
           <w:szCs w:val="18"/>
         </w:rPr>
       </w:pPr>
       <w:r>
         <w:rPr>
+          <w:rFonts w:eastAsia="Calibri"/>
           <w:sz w:val="18"/>
           <w:szCs w:val="18"/>
         </w:rPr>
         <w:t xml:space="preserve">(Подпись, дата)                             (И.О.Фамилия)            </w:t>
       </w:r>
     </w:p>
-    <w:p/>
-    <w:p>
-      <w:pPr>
-        <w:jc w:val="center"/>
-        <w:rPr>
-          <w:i/>
-        </w:rPr>
-      </w:pPr>
-    </w:p>
-    <w:p>
-      <w:pPr>
-        <w:jc w:val="center"/>
-        <w:rPr>
-          <w:i/>
-        </w:rPr>
-      </w:pPr>
-    </w:p>
-    <w:p>
-      <w:pPr>
-        <w:jc w:val="center"/>
-        <w:rPr>
-          <w:i/>
-        </w:rPr>
-      </w:pPr>
-    </w:p>
-    <w:p>
-      <w:pPr>
-        <w:jc w:val="center"/>
-        <w:rPr>
-          <w:i/>
-        </w:rPr>
-      </w:pPr>
-    </w:p>
-    <w:p>
-      <w:pPr>
-        <w:jc w:val="center"/>
-        <w:rPr>
-          <w:i/>
-        </w:rPr>
-      </w:pPr>
-    </w:p>
-    <w:p>
-      <w:pPr>
-        <w:jc w:val="center"/>
-        <w:rPr>
-          <w:i/>
-        </w:rPr>
-      </w:pPr>
-    </w:p>
-    <w:p>
-      <w:pPr>
-        <w:jc w:val="center"/>
-        <w:rPr>
-          <w:i/>
-        </w:rPr>
-      </w:pPr>
-    </w:p>
-    <w:p>
-      <w:pPr>
-        <w:jc w:val="center"/>
-        <w:rPr>
-          <w:i/>
-          <w:sz w:val="28"/>
-        </w:rPr>
-      </w:pPr>
-      <w:r>
-        <w:rPr>
-          <w:i/>
-          <w:sz w:val="28"/>
-        </w:rPr>
-        <w:t>20</w:t>
-      </w:r>
-      <w:r>
-        <w:rPr>
-          <w:i/>
-          <w:sz w:val="28"/>
-        </w:rPr>
-        <w:t xml:space="preserve">22 </w:t>
-      </w:r>
-      <w:r>
-        <w:rPr>
-          <w:i/>
-          <w:sz w:val="28"/>
-        </w:rPr>
-        <w:t>г.</w:t>
-      </w:r>
-    </w:p>
-    <w:p/>
-    <w:p/>
-    <w:p/>
+    <w:p>
+      <w:pPr>
+        <w:rPr>
+          <w:rFonts w:eastAsia="Calibri"/>
+          <w:b/>
+          <w:sz w:val="22"/>
+          <w:szCs w:val="22"/>
+        </w:rPr>
+      </w:pPr>
+    </w:p>
+    <w:p>
+      <w:pPr>
+        <w:rPr>
+          <w:rFonts w:eastAsia="Calibri"/>
+          <w:b/>
+          <w:sz w:val="22"/>
+          <w:szCs w:val="22"/>
+        </w:rPr>
+      </w:pPr>
+      <w:r>
+        <w:rPr>
+          <w:rFonts w:eastAsia="Calibri"/>
+          <w:b/>
+          <w:sz w:val="22"/>
+          <w:szCs w:val="22"/>
+        </w:rPr>
+        <w:t>Студент</w:t>
+      </w:r>
+      <w:r>
+        <w:rPr>
+          <w:rFonts w:eastAsia="Calibri"/>
+          <w:b/>
+          <w:sz w:val="22"/>
+          <w:szCs w:val="22"/>
+        </w:rPr>
+        <w:tab/>
+      </w:r>
+      <w:r>
+        <w:rPr>
+          <w:rFonts w:eastAsia="Calibri"/>
+          <w:b/>
+          <w:sz w:val="22"/>
+          <w:szCs w:val="22"/>
+        </w:rPr>
+        <w:tab/>
+      </w:r>
+      <w:r>
+        <w:rPr>
+          <w:rFonts w:eastAsia="Calibri"/>
+          <w:b/>
+          <w:sz w:val="22"/>
+          <w:szCs w:val="22"/>
+        </w:rPr>
+        <w:tab/>
+      </w:r>
+      <w:r>
+        <w:rPr>
+          <w:rFonts w:eastAsia="Calibri"/>
+          <w:b/>
+          <w:sz w:val="22"/>
+          <w:szCs w:val="22"/>
+        </w:rPr>
+        <w:tab/>
+      </w:r>
+      <w:r>
+        <w:rPr>
+          <w:rFonts w:eastAsia="Calibri"/>
+          <w:b/>
+          <w:sz w:val="22"/>
+          <w:szCs w:val="22"/>
+        </w:rPr>
+        <w:tab/>
+      </w:r>
+      <w:r>
+        <w:rPr>
+          <w:rFonts w:eastAsia="Calibri"/>
+          <w:b/>
+          <w:sz w:val="22"/>
+          <w:szCs w:val="22"/>
+        </w:rPr>
+        <w:tab/>
+        <w:t xml:space="preserve">_________________  </w:t>
+      </w:r>
+      <w:r>
+        <w:rPr>
+          <w:rFonts w:eastAsia="Calibri"/>
+          <w:sz w:val="22"/>
+          <w:szCs w:val="22"/>
+          <w:u w:val="single"/>
+        </w:rPr>
+        <w:t xml:space="preserve">                  И.С. Климов       </w:t>
+      </w:r>
+      <w:r>
+        <w:rPr>
+          <w:rFonts w:eastAsia="Calibri"/>
+          <w:color w:val="FFFFFF"/>
+          <w:sz w:val="22"/>
+          <w:szCs w:val="22"/>
+        </w:rPr>
+        <w:t>_</w:t>
+      </w:r>
+      <w:r>
+        <w:rPr>
+          <w:rFonts w:eastAsia="Calibri"/>
+          <w:b/>
+          <w:sz w:val="22"/>
+          <w:szCs w:val="22"/>
+        </w:rPr>
+        <w:t xml:space="preserve"> </w:t>
+      </w:r>
+    </w:p>
+    <w:p>
+      <w:pPr>
+        <w:ind w:right="565"/>
+        <w:jc w:val="right"/>
+        <w:rPr>
+          <w:rFonts w:eastAsia="Calibri"/>
+          <w:sz w:val="18"/>
+          <w:szCs w:val="18"/>
+        </w:rPr>
+      </w:pPr>
+      <w:r>
+        <w:rPr>
+          <w:rFonts w:eastAsia="Calibri"/>
+          <w:sz w:val="18"/>
+          <w:szCs w:val="18"/>
+        </w:rPr>
+        <w:t xml:space="preserve">(Подпись, дата)                             (И.О.Фамилия)            </w:t>
+      </w:r>
+    </w:p>
+    <w:p>
+      <w:pPr>
+        <w:jc w:val="both"/>
+        <w:rPr>
+          <w:rFonts w:eastAsia="Calibri"/>
+          <w:sz w:val="16"/>
+          <w:szCs w:val="22"/>
+          <w:u w:val="single"/>
+        </w:rPr>
+      </w:pPr>
+    </w:p>
+    <w:p>
+      <w:pPr>
+        <w:spacing w:after="160" w:line="259" w:lineRule="auto"/>
+        <w:rPr>
+          <w:rFonts w:eastAsia="Calibri"/>
+          <w:sz w:val="22"/>
+          <w:szCs w:val="22"/>
+        </w:rPr>
+      </w:pPr>
+      <w:r>
+        <w:rPr>
+          <w:rFonts w:eastAsia="Calibri"/>
+          <w:sz w:val="22"/>
+          <w:szCs w:val="22"/>
+        </w:rPr>
+        <w:br w:type="page"/>
+      </w:r>
+    </w:p>
+    <w:p>
+      <w:pPr>
+        <w:jc w:val="both"/>
+        <w:rPr>
+          <w:rFonts w:eastAsia="Calibri"/>
+          <w:sz w:val="22"/>
+          <w:szCs w:val="22"/>
+        </w:rPr>
+      </w:pPr>
+    </w:p>
+    <w:p>
+      <w:pPr>
+        <w:spacing w:after="160" w:line="259" w:lineRule="auto"/>
+      </w:pPr>
+    </w:p>
     <w:sdt>
       <w:sdtPr>
         <w:rPr>
@@ -3706,7 +4910,7 @@
           <w:szCs w:val="36"/>
         </w:rPr>
       </w:pPr>
-      <w:bookmarkStart w:id="0" w:name="_Toc82127241"/>
+      <w:bookmarkStart w:id="1" w:name="_Toc82127241"/>
       <w:r>
         <w:rPr>
           <w:b/>
@@ -3718,7 +4922,7 @@
         <w:lastRenderedPageBreak/>
         <w:t>Введение</w:t>
       </w:r>
-      <w:bookmarkEnd w:id="0"/>
+      <w:bookmarkEnd w:id="1"/>
     </w:p>
     <w:p>
       <w:pPr>
@@ -4632,8 +5836,6 @@
         </w:rPr>
         <w:t xml:space="preserve"> «К</w:t>
       </w:r>
-      <w:bookmarkStart w:id="1" w:name="_GoBack"/>
-      <w:bookmarkEnd w:id="1"/>
       <w:r>
         <w:rPr>
           <w:sz w:val="28"/>
@@ -5302,7 +6504,6 @@
         <w:rPr>
           <w:sz w:val="28"/>
           <w:szCs w:val="28"/>
-          <w:lang w:val="en-US"/>
         </w:rPr>
       </w:pPr>
     </w:p>
@@ -20996,49 +22197,23 @@
           <w:sz w:val="28"/>
           <w:szCs w:val="28"/>
         </w:rPr>
-        <w:t>[</w:t>
-      </w:r>
-      <w:r>
-        <w:rPr>
-          <w:sz w:val="28"/>
-          <w:szCs w:val="28"/>
-        </w:rPr>
-        <w:t>Электронный ресурс</w:t>
-      </w:r>
-      <w:r>
-        <w:rPr>
-          <w:sz w:val="28"/>
-          <w:szCs w:val="28"/>
-        </w:rPr>
-        <w:t>]</w:t>
-      </w:r>
-      <w:r>
-        <w:rPr>
-          <w:sz w:val="28"/>
-          <w:szCs w:val="28"/>
-        </w:rPr>
-        <w:t>:</w:t>
-      </w:r>
-      <w:r>
-        <w:rPr>
-          <w:sz w:val="28"/>
-          <w:szCs w:val="28"/>
-        </w:rPr>
-        <w:t xml:space="preserve"> </w:t>
-      </w:r>
-      <w:r>
-        <w:rPr>
-          <w:sz w:val="28"/>
-          <w:szCs w:val="28"/>
-        </w:rPr>
-        <w:t xml:space="preserve">Кубик Рубика. – Режим доступа: </w:t>
+        <w:t>[Электронный ресурс]:</w:t>
+      </w:r>
+      <w:r>
+        <w:rPr>
+          <w:sz w:val="28"/>
+          <w:szCs w:val="28"/>
+        </w:rPr>
+        <w:t xml:space="preserve"> Кубик Рубика. – Режим доступа: </w:t>
       </w:r>
       <w:hyperlink r:id="rId17" w:history="1">
         <w:r>
           <w:rPr>
             <w:rStyle w:val="a6"/>
+            <w:color w:val="auto"/>
             <w:sz w:val="28"/>
             <w:szCs w:val="28"/>
+            <w:u w:val="none"/>
           </w:rPr>
           <w:t>https://ru.wikipedia.org/wiki/Кубик_Рубика</w:t>
         </w:r>
@@ -21069,42 +22244,16 @@
           <w:sz w:val="28"/>
           <w:szCs w:val="28"/>
         </w:rPr>
-        <w:t xml:space="preserve">А.Ю. Дёмин, А.В. Кудинов, «Компьютерная графика» </w:t>
-      </w:r>
-      <w:r>
-        <w:rPr>
-          <w:sz w:val="28"/>
-          <w:szCs w:val="28"/>
-        </w:rPr>
-        <w:t>[</w:t>
-      </w:r>
-      <w:r>
-        <w:rPr>
-          <w:sz w:val="28"/>
-          <w:szCs w:val="28"/>
-        </w:rPr>
-        <w:t>Электронный ресурс</w:t>
-      </w:r>
-      <w:r>
-        <w:rPr>
-          <w:sz w:val="28"/>
-          <w:szCs w:val="28"/>
-        </w:rPr>
-        <w:t>]</w:t>
-      </w:r>
-      <w:r>
-        <w:rPr>
-          <w:sz w:val="28"/>
-          <w:szCs w:val="28"/>
-        </w:rPr>
-        <w:t xml:space="preserve">: глава «Удаление невидимых линий и поверхностей». – Режим доступа: </w:t>
+        <w:t xml:space="preserve">А.Ю. Дёмин, А.В. Кудинов, «Компьютерная графика» [Электронный ресурс]: глава «Удаление невидимых линий и поверхностей». – Режим доступа: </w:t>
       </w:r>
       <w:hyperlink r:id="rId18" w:history="1">
         <w:r>
           <w:rPr>
             <w:rStyle w:val="a6"/>
+            <w:color w:val="auto"/>
             <w:sz w:val="28"/>
             <w:szCs w:val="28"/>
+            <w:u w:val="none"/>
           </w:rPr>
           <w:t>http://compgraph.tpu.ru/Del_hide_line.htm</w:t>
         </w:r>
@@ -21149,49 +22298,7 @@
           <w:sz w:val="28"/>
           <w:szCs w:val="28"/>
         </w:rPr>
-        <w:t xml:space="preserve"> «Компьютерная графика» </w:t>
-      </w:r>
-      <w:r>
-        <w:rPr>
-          <w:sz w:val="28"/>
-          <w:szCs w:val="28"/>
-        </w:rPr>
-        <w:t>[</w:t>
-      </w:r>
-      <w:r>
-        <w:rPr>
-          <w:sz w:val="28"/>
-          <w:szCs w:val="28"/>
-        </w:rPr>
-        <w:t>Электронный ресурс</w:t>
-      </w:r>
-      <w:r>
-        <w:rPr>
-          <w:sz w:val="28"/>
-          <w:szCs w:val="28"/>
-        </w:rPr>
-        <w:t>]</w:t>
-      </w:r>
-      <w:r>
-        <w:rPr>
-          <w:sz w:val="28"/>
-          <w:szCs w:val="28"/>
-        </w:rPr>
-        <w:t>: учебно-методическое пособие.</w:t>
-      </w:r>
-      <w:r>
-        <w:rPr>
-          <w:sz w:val="28"/>
-          <w:szCs w:val="28"/>
-        </w:rPr>
-        <w:t xml:space="preserve"> </w:t>
-      </w:r>
-      <w:r>
-        <w:rPr>
-          <w:sz w:val="28"/>
-          <w:szCs w:val="28"/>
-        </w:rPr>
-        <w:t>– Издательство Московского государственного университета леса, 2008.</w:t>
+        <w:t xml:space="preserve"> «Компьютерная графика» [Электронный ресурс]: учебно-методическое пособие. – Издательство Московского государственного университета леса, 2008.</w:t>
       </w:r>
     </w:p>
     <w:p>
@@ -21212,42 +22319,16 @@
           <w:sz w:val="28"/>
           <w:szCs w:val="28"/>
         </w:rPr>
-        <w:t xml:space="preserve">А.Ю. Дёмин, А.В. Кудинов, «Компьютерная графика» </w:t>
-      </w:r>
-      <w:r>
-        <w:rPr>
-          <w:sz w:val="28"/>
-          <w:szCs w:val="28"/>
-        </w:rPr>
-        <w:t>[</w:t>
-      </w:r>
-      <w:r>
-        <w:rPr>
-          <w:sz w:val="28"/>
-          <w:szCs w:val="28"/>
-        </w:rPr>
-        <w:t>Электронный ресурс</w:t>
-      </w:r>
-      <w:r>
-        <w:rPr>
-          <w:sz w:val="28"/>
-          <w:szCs w:val="28"/>
-        </w:rPr>
-        <w:t>]</w:t>
-      </w:r>
-      <w:r>
-        <w:rPr>
-          <w:sz w:val="28"/>
-          <w:szCs w:val="28"/>
-        </w:rPr>
-        <w:t xml:space="preserve">: глава «Алгоритм Робертса». – Режим доступа: </w:t>
+        <w:t xml:space="preserve">А.Ю. Дёмин, А.В. Кудинов, «Компьютерная графика» [Электронный ресурс]: глава «Алгоритм Робертса». – Режим доступа: </w:t>
       </w:r>
       <w:hyperlink r:id="rId19" w:history="1">
         <w:r>
           <w:rPr>
             <w:rStyle w:val="a6"/>
+            <w:color w:val="auto"/>
             <w:sz w:val="28"/>
             <w:szCs w:val="28"/>
+            <w:u w:val="none"/>
           </w:rPr>
           <w:t>http://compgraph.tpu.ru/roberts.htm</w:t>
         </w:r>
@@ -21278,42 +22359,16 @@
           <w:sz w:val="28"/>
           <w:szCs w:val="28"/>
         </w:rPr>
-        <w:t xml:space="preserve">Алгоритм Художника </w:t>
-      </w:r>
-      <w:r>
-        <w:rPr>
-          <w:sz w:val="28"/>
-          <w:szCs w:val="28"/>
-        </w:rPr>
-        <w:t>[</w:t>
-      </w:r>
-      <w:r>
-        <w:rPr>
-          <w:sz w:val="28"/>
-          <w:szCs w:val="28"/>
-        </w:rPr>
-        <w:t>Электронный ресурс</w:t>
-      </w:r>
-      <w:r>
-        <w:rPr>
-          <w:sz w:val="28"/>
-          <w:szCs w:val="28"/>
-        </w:rPr>
-        <w:t>]</w:t>
-      </w:r>
-      <w:r>
-        <w:rPr>
-          <w:sz w:val="28"/>
-          <w:szCs w:val="28"/>
-        </w:rPr>
-        <w:t xml:space="preserve">. – Режим доступа: </w:t>
+        <w:t xml:space="preserve">Алгоритм Художника [Электронный ресурс]. – Режим доступа: </w:t>
       </w:r>
       <w:hyperlink r:id="rId20" w:history="1">
         <w:r>
           <w:rPr>
             <w:rStyle w:val="a6"/>
+            <w:color w:val="auto"/>
             <w:sz w:val="28"/>
             <w:szCs w:val="28"/>
+            <w:u w:val="none"/>
           </w:rPr>
           <w:t>https://studfile.net/preview/954959/page:8/</w:t>
         </w:r>
@@ -21344,35 +22399,7 @@
           <w:sz w:val="28"/>
           <w:szCs w:val="28"/>
         </w:rPr>
-        <w:t xml:space="preserve">А.Ю. Дёмин, А.В. Кудинов, «Компьютерная графика» </w:t>
-      </w:r>
-      <w:r>
-        <w:rPr>
-          <w:sz w:val="28"/>
-          <w:szCs w:val="28"/>
-        </w:rPr>
-        <w:t>[</w:t>
-      </w:r>
-      <w:r>
-        <w:rPr>
-          <w:sz w:val="28"/>
-          <w:szCs w:val="28"/>
-        </w:rPr>
-        <w:t>Электронный ресурс</w:t>
-      </w:r>
-      <w:r>
-        <w:rPr>
-          <w:sz w:val="28"/>
-          <w:szCs w:val="28"/>
-        </w:rPr>
-        <w:t>]</w:t>
-      </w:r>
-      <w:r>
-        <w:rPr>
-          <w:sz w:val="28"/>
-          <w:szCs w:val="28"/>
-        </w:rPr>
-        <w:t xml:space="preserve">: глава «Алгоритм </w:t>
+        <w:t xml:space="preserve">А.Ю. Дёмин, А.В. Кудинов, «Компьютерная графика» [Электронный ресурс]: глава «Алгоритм </w:t>
       </w:r>
       <w:r>
         <w:rPr>
@@ -21387,21 +22414,16 @@
           <w:sz w:val="28"/>
           <w:szCs w:val="28"/>
         </w:rPr>
-        <w:t>-</w:t>
-      </w:r>
-      <w:r>
-        <w:rPr>
-          <w:sz w:val="28"/>
-          <w:szCs w:val="28"/>
-        </w:rPr>
-        <w:t xml:space="preserve">буфера». – Режим доступа: </w:t>
+        <w:t xml:space="preserve">-буфера». – Режим доступа: </w:t>
       </w:r>
       <w:hyperlink r:id="rId21" w:history="1">
         <w:r>
           <w:rPr>
             <w:rStyle w:val="a6"/>
+            <w:color w:val="auto"/>
             <w:sz w:val="28"/>
             <w:szCs w:val="28"/>
+            <w:u w:val="none"/>
           </w:rPr>
           <w:t>http://compgraph.tpu.ru/zbuffer.htm</w:t>
         </w:r>
@@ -21446,35 +22468,7 @@
           <w:sz w:val="28"/>
           <w:szCs w:val="28"/>
         </w:rPr>
-        <w:t xml:space="preserve">, «Алгоритмические основы машинной графики» </w:t>
-      </w:r>
-      <w:r>
-        <w:rPr>
-          <w:sz w:val="28"/>
-          <w:szCs w:val="28"/>
-        </w:rPr>
-        <w:t>[</w:t>
-      </w:r>
-      <w:r>
-        <w:rPr>
-          <w:sz w:val="28"/>
-          <w:szCs w:val="28"/>
-        </w:rPr>
-        <w:t>Электронный ресурс</w:t>
-      </w:r>
-      <w:r>
-        <w:rPr>
-          <w:sz w:val="28"/>
-          <w:szCs w:val="28"/>
-        </w:rPr>
-        <w:t>]</w:t>
-      </w:r>
-      <w:r>
-        <w:rPr>
-          <w:sz w:val="28"/>
-          <w:szCs w:val="28"/>
-        </w:rPr>
-        <w:t>:</w:t>
+        <w:t>, «Алгоритмические основы машинной графики» [Электронный ресурс]:</w:t>
       </w:r>
       <w:r>
         <w:rPr>
@@ -21509,42 +22503,16 @@
           <w:sz w:val="28"/>
           <w:szCs w:val="28"/>
         </w:rPr>
-        <w:t xml:space="preserve">Д.Роджерс, «Алгоритмические основы машинной графики» </w:t>
-      </w:r>
-      <w:r>
-        <w:rPr>
-          <w:sz w:val="28"/>
-          <w:szCs w:val="28"/>
-        </w:rPr>
-        <w:t>[</w:t>
-      </w:r>
-      <w:r>
-        <w:rPr>
-          <w:sz w:val="28"/>
-          <w:szCs w:val="28"/>
-        </w:rPr>
-        <w:t>Электронный ресурс</w:t>
-      </w:r>
-      <w:r>
-        <w:rPr>
-          <w:sz w:val="28"/>
-          <w:szCs w:val="28"/>
-        </w:rPr>
-        <w:t>]</w:t>
-      </w:r>
-      <w:r>
-        <w:rPr>
-          <w:sz w:val="28"/>
-          <w:szCs w:val="28"/>
-        </w:rPr>
-        <w:t xml:space="preserve">: глава «Поворот вокруг произвольной оси в пространстве». – Режим доступа: </w:t>
+        <w:t xml:space="preserve">Д.Роджерс, «Алгоритмические основы машинной графики» [Электронный ресурс]: глава «Поворот вокруг произвольной оси в пространстве». – Режим доступа: </w:t>
       </w:r>
       <w:hyperlink r:id="rId22" w:history="1">
         <w:r>
           <w:rPr>
             <w:rStyle w:val="a6"/>
+            <w:color w:val="auto"/>
             <w:sz w:val="28"/>
             <w:szCs w:val="28"/>
+            <w:u w:val="none"/>
           </w:rPr>
           <w:t>https://scask.ru/a_book_mm3d.php?id=60</w:t>
         </w:r>
@@ -21588,8 +22556,10 @@
         <w:r>
           <w:rPr>
             <w:rStyle w:val="a6"/>
+            <w:color w:val="auto"/>
             <w:sz w:val="28"/>
             <w:szCs w:val="28"/>
+            <w:u w:val="none"/>
           </w:rPr>
           <w:t>http://www.heuristic.su/effects/catalog/est/byId/description/243/index.html</w:t>
         </w:r>
@@ -21606,14 +22576,7 @@
           <w:sz w:val="28"/>
           <w:szCs w:val="28"/>
         </w:rPr>
-        <w:t>(дата обращения 16.07</w:t>
-      </w:r>
-      <w:r>
-        <w:rPr>
-          <w:sz w:val="28"/>
-          <w:szCs w:val="28"/>
-        </w:rPr>
-        <w:t>.2021).</w:t>
+        <w:t>(дата обращения 16.07.2021).</w:t>
       </w:r>
     </w:p>
     <w:sectPr>
@@ -21700,7 +22663,7 @@
             <w:sz w:val="28"/>
             <w:szCs w:val="28"/>
           </w:rPr>
-          <w:t>2</w:t>
+          <w:t>4</w:t>
         </w:r>
         <w:r>
           <w:rPr>
@@ -25583,7 +26546,7 @@
 </file>
 
 <file path=customXml/itemProps1.xml><?xml version="1.0" encoding="utf-8"?>
-<ds:datastoreItem xmlns:ds="http://schemas.openxmlformats.org/officeDocument/2006/customXml" ds:itemID="{C547001B-9053-4AB0-8FCA-0CAFACB658EA}">
+<ds:datastoreItem xmlns:ds="http://schemas.openxmlformats.org/officeDocument/2006/customXml" ds:itemID="{3BBA9945-776E-4E21-AD6B-9D8F8D622A49}">
   <ds:schemaRefs>
     <ds:schemaRef ds:uri="http://schemas.openxmlformats.org/officeDocument/2006/bibliography"/>
   </ds:schemaRefs>

</xml_diff>